<commit_message>
Updated resume with lower file size
</commit_message>
<xml_diff>
--- a/Syed_Misbah_Resume_20230301.docx
+++ b/Syed_Misbah_Resume_20230301.docx
@@ -1697,6 +1697,7 @@
         </w:rPr>
         <w:t xml:space="preserve">deployed </w:t>
       </w:r>
+      <w:proofErr w:type="gramStart"/>
       <w:r>
         <w:rPr>
           <w:rFonts w:ascii="Calibri" w:eastAsia="Calibri" w:hAnsi="Calibri" w:cs="Calibri"/>
@@ -1705,6 +1706,7 @@
         </w:rPr>
         <w:t>a</w:t>
       </w:r>
+      <w:proofErr w:type="gramEnd"/>
       <w:r>
         <w:rPr>
           <w:rFonts w:ascii="Calibri" w:eastAsia="Calibri" w:hAnsi="Calibri" w:cs="Calibri"/>
@@ -2215,15 +2217,7 @@
           <w:sz w:val="18"/>
           <w:szCs w:val="18"/>
         </w:rPr>
-        <w:t>elements</w:t>
-      </w:r>
-      <w:r>
-        <w:rPr>
-          <w:rFonts w:ascii="Calibri" w:eastAsia="Calibri" w:hAnsi="Calibri" w:cs="Calibri"/>
-          <w:sz w:val="18"/>
-          <w:szCs w:val="18"/>
-        </w:rPr>
-        <w:t xml:space="preserve"> in real time</w:t>
+        <w:t>elements in real time</w:t>
       </w:r>
     </w:p>
     <w:p>
@@ -2782,7 +2776,16 @@
           <w:sz w:val="18"/>
           <w:szCs w:val="18"/>
         </w:rPr>
-        <w:t>initiative to enable holistic view of channel</w:t>
+        <w:t xml:space="preserve">initiative to enable holistic view of </w:t>
+      </w:r>
+      <w:proofErr w:type="gramStart"/>
+      <w:r>
+        <w:rPr>
+          <w:rFonts w:ascii="Calibri" w:eastAsia="Calibri" w:hAnsi="Calibri" w:cs="Calibri"/>
+          <w:sz w:val="18"/>
+          <w:szCs w:val="18"/>
+        </w:rPr>
+        <w:t>channel</w:t>
       </w:r>
       <w:r>
         <w:rPr>
@@ -2801,6 +2804,7 @@
         </w:rPr>
         <w:t>ROAS</w:t>
       </w:r>
+      <w:proofErr w:type="gramEnd"/>
     </w:p>
     <w:p>
       <w:pPr>
@@ -4903,7 +4907,7 @@
           <w:color w:val="0070C0"/>
         </w:rPr>
         <w:pict w14:anchorId="4A7394CF">
-          <v:group id="_x0000_s1032" style="position:absolute;left:0;text-align:left;margin-left:496.55pt;margin-top:12.35pt;width:.8pt;height:57.6pt;z-index:-251661312;mso-position-horizontal-relative:page" coordorigin="9944,15" coordsize="16,1373">
+          <v:group id="_x0000_s1032" style="position:absolute;left:0;text-align:left;margin-left:496.55pt;margin-top:12.35pt;width:.8pt;height:43.2pt;z-index:-251661312;mso-position-horizontal-relative:page" coordorigin="9944,15" coordsize="16,1373">
             <v:shape id="_x0000_s1033" style="position:absolute;left:9944;top:15;width:16;height:1373" coordorigin="9944,15" coordsize="16,1373" path="m9944,15r16,1373e" filled="f" strokecolor="#7f7f7f">
               <v:stroke dashstyle="dash"/>
               <v:path arrowok="t"/>
@@ -6132,7 +6136,15 @@
         <w:ind w:left="119" w:firstLine="0"/>
       </w:pPr>
       <w:r>
-        <w:t xml:space="preserve">2012 – XII : 85%     </w:t>
+        <w:t xml:space="preserve">2012 – </w:t>
+      </w:r>
+      <w:proofErr w:type="gramStart"/>
+      <w:r>
+        <w:t>XII :</w:t>
+      </w:r>
+      <w:proofErr w:type="gramEnd"/>
+      <w:r>
+        <w:t xml:space="preserve"> 85%     </w:t>
       </w:r>
     </w:p>
     <w:p>
@@ -6141,7 +6153,15 @@
         <w:ind w:left="119" w:firstLine="0"/>
       </w:pPr>
       <w:r>
-        <w:t xml:space="preserve">2010 – X   : 88%    </w:t>
+        <w:t xml:space="preserve">2010 – X </w:t>
+      </w:r>
+      <w:proofErr w:type="gramStart"/>
+      <w:r>
+        <w:t xml:space="preserve">  :</w:t>
+      </w:r>
+      <w:proofErr w:type="gramEnd"/>
+      <w:r>
+        <w:t xml:space="preserve"> 88%    </w:t>
       </w:r>
     </w:p>
     <w:p>

</xml_diff>

<commit_message>
Removed a couple of extra spaces
</commit_message>
<xml_diff>
--- a/Syed_Misbah_Resume_20230301.docx
+++ b/Syed_Misbah_Resume_20230301.docx
@@ -1175,21 +1175,7 @@
         <w:rPr>
           <w:color w:val="0070C0"/>
         </w:rPr>
-        <w:t xml:space="preserve">GEN AI – LLM </w:t>
-      </w:r>
-      <w:proofErr w:type="spellStart"/>
-      <w:r>
-        <w:rPr>
-          <w:color w:val="0070C0"/>
-        </w:rPr>
-        <w:t>ChatBot</w:t>
-      </w:r>
-      <w:proofErr w:type="spellEnd"/>
-      <w:r>
-        <w:rPr>
-          <w:color w:val="0070C0"/>
-        </w:rPr>
-        <w:t xml:space="preserve"> </w:t>
+        <w:t xml:space="preserve">GEN AI – LLM ChatBot </w:t>
       </w:r>
       <w:r>
         <w:rPr>
@@ -1282,20 +1268,8 @@
           <w:sz w:val="18"/>
           <w:szCs w:val="18"/>
         </w:rPr>
-        <w:t xml:space="preserve"> </w:t>
-      </w:r>
-      <w:proofErr w:type="spellStart"/>
-      <w:r>
-        <w:rPr>
-          <w:rFonts w:ascii="Calibri" w:eastAsia="Calibri" w:hAnsi="Calibri" w:cs="Calibri"/>
-          <w:b/>
-          <w:bCs/>
-          <w:sz w:val="18"/>
-          <w:szCs w:val="18"/>
-        </w:rPr>
-        <w:t>LangChain</w:t>
-      </w:r>
-      <w:proofErr w:type="spellEnd"/>
+        <w:t xml:space="preserve"> LangChain</w:t>
+      </w:r>
       <w:r>
         <w:rPr>
           <w:rFonts w:ascii="Calibri" w:eastAsia="Calibri" w:hAnsi="Calibri" w:cs="Calibri"/>
@@ -1370,27 +1344,15 @@
         </w:rPr>
         <w:t xml:space="preserve">, </w:t>
       </w:r>
-      <w:proofErr w:type="spellStart"/>
-      <w:r>
-        <w:rPr>
-          <w:rFonts w:ascii="Calibri" w:eastAsia="Calibri" w:hAnsi="Calibri" w:cs="Calibri"/>
-          <w:b/>
-          <w:bCs/>
-          <w:sz w:val="18"/>
-          <w:szCs w:val="18"/>
-        </w:rPr>
-        <w:t>ChromaDB</w:t>
-      </w:r>
-      <w:proofErr w:type="spellEnd"/>
-      <w:r>
-        <w:rPr>
-          <w:rFonts w:ascii="Calibri" w:eastAsia="Calibri" w:hAnsi="Calibri" w:cs="Calibri"/>
-          <w:b/>
-          <w:bCs/>
-          <w:sz w:val="18"/>
-          <w:szCs w:val="18"/>
-        </w:rPr>
-        <w:t xml:space="preserve"> </w:t>
+      <w:r>
+        <w:rPr>
+          <w:rFonts w:ascii="Calibri" w:eastAsia="Calibri" w:hAnsi="Calibri" w:cs="Calibri"/>
+          <w:b/>
+          <w:bCs/>
+          <w:sz w:val="18"/>
+          <w:szCs w:val="18"/>
+        </w:rPr>
+        <w:t xml:space="preserve">ChromaDB </w:t>
       </w:r>
       <w:r>
         <w:rPr>
@@ -1461,51 +1423,7 @@
           <w:sz w:val="18"/>
           <w:szCs w:val="18"/>
         </w:rPr>
-        <w:t>PEFT (</w:t>
-      </w:r>
-      <w:proofErr w:type="spellStart"/>
-      <w:r>
-        <w:rPr>
-          <w:rFonts w:ascii="Calibri" w:eastAsia="Calibri" w:hAnsi="Calibri" w:cs="Calibri"/>
-          <w:b/>
-          <w:bCs/>
-          <w:sz w:val="18"/>
-          <w:szCs w:val="18"/>
-        </w:rPr>
-        <w:t>LoRA</w:t>
-      </w:r>
-      <w:proofErr w:type="spellEnd"/>
-      <w:r>
-        <w:rPr>
-          <w:rFonts w:ascii="Calibri" w:eastAsia="Calibri" w:hAnsi="Calibri" w:cs="Calibri"/>
-          <w:b/>
-          <w:bCs/>
-          <w:sz w:val="18"/>
-          <w:szCs w:val="18"/>
-        </w:rPr>
-        <w:t>/</w:t>
-      </w:r>
-      <w:proofErr w:type="spellStart"/>
-      <w:r>
-        <w:rPr>
-          <w:rFonts w:ascii="Calibri" w:eastAsia="Calibri" w:hAnsi="Calibri" w:cs="Calibri"/>
-          <w:b/>
-          <w:bCs/>
-          <w:sz w:val="18"/>
-          <w:szCs w:val="18"/>
-        </w:rPr>
-        <w:t>QLoRA</w:t>
-      </w:r>
-      <w:proofErr w:type="spellEnd"/>
-      <w:r>
-        <w:rPr>
-          <w:rFonts w:ascii="Calibri" w:eastAsia="Calibri" w:hAnsi="Calibri" w:cs="Calibri"/>
-          <w:b/>
-          <w:bCs/>
-          <w:sz w:val="18"/>
-          <w:szCs w:val="18"/>
-        </w:rPr>
-        <w:t xml:space="preserve">) </w:t>
+        <w:t xml:space="preserve">PEFT (LoRA/QLoRA) </w:t>
       </w:r>
       <w:r>
         <w:rPr>
@@ -1542,49 +1460,15 @@
         </w:rPr>
         <w:t xml:space="preserve">Currently finetuning on </w:t>
       </w:r>
-      <w:proofErr w:type="spellStart"/>
-      <w:r>
-        <w:rPr>
-          <w:rFonts w:ascii="Calibri" w:eastAsia="Calibri" w:hAnsi="Calibri" w:cs="Calibri"/>
-          <w:b/>
-          <w:bCs/>
-          <w:sz w:val="18"/>
-          <w:szCs w:val="18"/>
-        </w:rPr>
-        <w:t>Mixtral</w:t>
-      </w:r>
-      <w:proofErr w:type="spellEnd"/>
-      <w:r>
-        <w:rPr>
-          <w:rFonts w:ascii="Calibri" w:eastAsia="Calibri" w:hAnsi="Calibri" w:cs="Calibri"/>
-          <w:b/>
-          <w:bCs/>
-          <w:sz w:val="18"/>
-          <w:szCs w:val="18"/>
-        </w:rPr>
-        <w:t xml:space="preserve"> </w:t>
-      </w:r>
-      <w:proofErr w:type="spellStart"/>
-      <w:r>
-        <w:rPr>
-          <w:rFonts w:ascii="Calibri" w:eastAsia="Calibri" w:hAnsi="Calibri" w:cs="Calibri"/>
-          <w:b/>
-          <w:bCs/>
-          <w:sz w:val="18"/>
-          <w:szCs w:val="18"/>
-        </w:rPr>
-        <w:t>MoE</w:t>
-      </w:r>
-      <w:proofErr w:type="spellEnd"/>
-      <w:r>
-        <w:rPr>
-          <w:rFonts w:ascii="Calibri" w:eastAsia="Calibri" w:hAnsi="Calibri" w:cs="Calibri"/>
-          <w:b/>
-          <w:bCs/>
-          <w:sz w:val="18"/>
-          <w:szCs w:val="18"/>
-        </w:rPr>
-        <w:t xml:space="preserve"> 8x7B</w:t>
+      <w:r>
+        <w:rPr>
+          <w:rFonts w:ascii="Calibri" w:eastAsia="Calibri" w:hAnsi="Calibri" w:cs="Calibri"/>
+          <w:b/>
+          <w:bCs/>
+          <w:sz w:val="18"/>
+          <w:szCs w:val="18"/>
+        </w:rPr>
+        <w:t>Mixtral MoE 8x7B</w:t>
       </w:r>
       <w:r>
         <w:rPr>
@@ -1697,7 +1581,6 @@
         </w:rPr>
         <w:t xml:space="preserve">deployed </w:t>
       </w:r>
-      <w:proofErr w:type="gramStart"/>
       <w:r>
         <w:rPr>
           <w:rFonts w:ascii="Calibri" w:eastAsia="Calibri" w:hAnsi="Calibri" w:cs="Calibri"/>
@@ -1706,7 +1589,6 @@
         </w:rPr>
         <w:t>a</w:t>
       </w:r>
-      <w:proofErr w:type="gramEnd"/>
       <w:r>
         <w:rPr>
           <w:rFonts w:ascii="Calibri" w:eastAsia="Calibri" w:hAnsi="Calibri" w:cs="Calibri"/>
@@ -2776,16 +2658,7 @@
           <w:sz w:val="18"/>
           <w:szCs w:val="18"/>
         </w:rPr>
-        <w:t xml:space="preserve">initiative to enable holistic view of </w:t>
-      </w:r>
-      <w:proofErr w:type="gramStart"/>
-      <w:r>
-        <w:rPr>
-          <w:rFonts w:ascii="Calibri" w:eastAsia="Calibri" w:hAnsi="Calibri" w:cs="Calibri"/>
-          <w:sz w:val="18"/>
-          <w:szCs w:val="18"/>
-        </w:rPr>
-        <w:t>channel</w:t>
+        <w:t>initiative to enable holistic view of channel</w:t>
       </w:r>
       <w:r>
         <w:rPr>
@@ -2804,7 +2677,6 @@
         </w:rPr>
         <w:t>ROAS</w:t>
       </w:r>
-      <w:proofErr w:type="gramEnd"/>
     </w:p>
     <w:p>
       <w:pPr>
@@ -3028,6 +2900,8 @@
       <w:r>
         <w:rPr>
           <w:color w:val="0070C0"/>
+          <w:sz w:val="8"/>
+          <w:szCs w:val="8"/>
         </w:rPr>
         <w:br/>
       </w:r>
@@ -3063,12 +2937,6 @@
           <w:color w:val="A6A6A6" w:themeColor="background1" w:themeShade="A6"/>
           <w:spacing w:val="-2"/>
         </w:rPr>
-        <w:t xml:space="preserve"> GARDEN</w:t>
-      </w:r>
-      <w:r>
-        <w:rPr>
-          <w:color w:val="A6A6A6" w:themeColor="background1" w:themeShade="A6"/>
-        </w:rPr>
         <w:t xml:space="preserve"> </w:t>
       </w:r>
       <w:r>
@@ -3076,7 +2944,20 @@
           <w:color w:val="A6A6A6" w:themeColor="background1" w:themeShade="A6"/>
           <w:spacing w:val="-2"/>
         </w:rPr>
-        <w:t>PRODUCTS</w:t>
+        <w:t>Garden</w:t>
+      </w:r>
+      <w:r>
+        <w:rPr>
+          <w:color w:val="A6A6A6" w:themeColor="background1" w:themeShade="A6"/>
+        </w:rPr>
+        <w:t xml:space="preserve"> </w:t>
+      </w:r>
+      <w:r>
+        <w:rPr>
+          <w:color w:val="A6A6A6" w:themeColor="background1" w:themeShade="A6"/>
+          <w:spacing w:val="-2"/>
+        </w:rPr>
+        <w:t>Products</w:t>
       </w:r>
       <w:r>
         <w:rPr>
@@ -3090,7 +2971,7 @@
           <w:color w:val="A6A6A6" w:themeColor="background1" w:themeShade="A6"/>
           <w:spacing w:val="-2"/>
         </w:rPr>
-        <w:t>MANUFACTURER</w:t>
+        <w:t>Manufacturer</w:t>
       </w:r>
     </w:p>
     <w:p>
@@ -3279,14 +3160,25 @@
           <w:szCs w:val="4"/>
         </w:rPr>
       </w:pPr>
-      <w:r>
+    </w:p>
+    <w:p>
+      <w:pPr>
+        <w:spacing w:line="42" w:lineRule="exact"/>
+        <w:ind w:left="112"/>
         <w:rPr>
           <w:rFonts w:ascii="Calibri" w:eastAsia="Calibri" w:hAnsi="Calibri" w:cs="Calibri"/>
           <w:sz w:val="4"/>
           <w:szCs w:val="4"/>
         </w:rPr>
+      </w:pPr>
+      <w:r>
+        <w:rPr>
+          <w:rFonts w:ascii="Calibri" w:eastAsia="Calibri" w:hAnsi="Calibri" w:cs="Calibri"/>
+          <w:sz w:val="4"/>
+          <w:szCs w:val="4"/>
+        </w:rPr>
         <w:pict w14:anchorId="549619DB">
-          <v:group id="_x0000_s1037" style="position:absolute;left:0;text-align:left;margin-left:6.3pt;margin-top:4.2pt;width:374.35pt;height:2.15pt;z-index:251657216" coordsize="7487,43">
+          <v:group id="_x0000_s1037" style="position:absolute;left:0;text-align:left;margin-left:6.3pt;margin-top:11.55pt;width:374.35pt;height:2.15pt;z-index:251657216" coordsize="7487,43">
             <v:group id="_x0000_s1038" style="position:absolute;left:8;top:8;width:7472;height:28" coordorigin="8,8" coordsize="7472,28">
               <v:shape id="_x0000_s1039" style="position:absolute;left:8;top:8;width:7472;height:28" coordorigin="8,8" coordsize="7472,28" path="m8,35l7479,8e" filled="f" strokecolor="#4a7ebb">
                 <v:path arrowok="t"/>
@@ -3299,17 +3191,6 @@
     </w:p>
     <w:p>
       <w:pPr>
-        <w:spacing w:line="42" w:lineRule="exact"/>
-        <w:ind w:left="112"/>
-        <w:rPr>
-          <w:rFonts w:ascii="Calibri" w:eastAsia="Calibri" w:hAnsi="Calibri" w:cs="Calibri"/>
-          <w:sz w:val="4"/>
-          <w:szCs w:val="4"/>
-        </w:rPr>
-      </w:pPr>
-    </w:p>
-    <w:p>
-      <w:pPr>
         <w:tabs>
           <w:tab w:val="left" w:pos="6353"/>
         </w:tabs>
@@ -3449,6 +3330,12 @@
       <w:r>
         <w:rPr>
           <w:color w:val="A6A6A6" w:themeColor="background1" w:themeShade="A6"/>
+        </w:rPr>
+        <w:t xml:space="preserve"> </w:t>
+      </w:r>
+      <w:r>
+        <w:rPr>
+          <w:color w:val="A6A6A6" w:themeColor="background1" w:themeShade="A6"/>
           <w:spacing w:val="-31"/>
         </w:rPr>
         <w:t xml:space="preserve"> </w:t>
@@ -3458,478 +3345,6 @@
           <w:color w:val="A6A6A6" w:themeColor="background1" w:themeShade="A6"/>
         </w:rPr>
         <w:t>Manufacturer</w:t>
-      </w:r>
-    </w:p>
-    <w:p>
-      <w:pPr>
-        <w:pStyle w:val="ListParagraph"/>
-        <w:numPr>
-          <w:ilvl w:val="0"/>
-          <w:numId w:val="1"/>
-        </w:numPr>
-        <w:tabs>
-          <w:tab w:val="left" w:pos="264"/>
-        </w:tabs>
-        <w:spacing w:before="60"/>
-        <w:ind w:left="259"/>
-        <w:rPr>
-          <w:rFonts w:ascii="Calibri" w:eastAsia="Calibri" w:hAnsi="Calibri" w:cs="Calibri"/>
-          <w:sz w:val="18"/>
-          <w:szCs w:val="18"/>
-        </w:rPr>
-      </w:pPr>
-      <w:r>
-        <w:rPr>
-          <w:rFonts w:ascii="Calibri"/>
-          <w:b/>
-          <w:sz w:val="18"/>
-        </w:rPr>
-        <w:t xml:space="preserve">Led </w:t>
-      </w:r>
-      <w:r>
-        <w:rPr>
-          <w:rFonts w:ascii="Calibri"/>
-          <w:sz w:val="18"/>
-        </w:rPr>
-        <w:t xml:space="preserve">a team of </w:t>
-      </w:r>
-      <w:r>
-        <w:rPr>
-          <w:rFonts w:ascii="Calibri"/>
-          <w:b/>
-          <w:sz w:val="18"/>
-        </w:rPr>
-        <w:t xml:space="preserve">six data scientist </w:t>
-      </w:r>
-      <w:r>
-        <w:rPr>
-          <w:rFonts w:ascii="Calibri"/>
-          <w:sz w:val="18"/>
-        </w:rPr>
-        <w:t xml:space="preserve">to build a sales force optimization tool to </w:t>
-      </w:r>
-      <w:r>
-        <w:rPr>
-          <w:rFonts w:ascii="Calibri"/>
-          <w:b/>
-          <w:sz w:val="18"/>
-        </w:rPr>
-        <w:t>maximize sales uplift &amp;</w:t>
-      </w:r>
-      <w:r>
-        <w:rPr>
-          <w:rFonts w:ascii="Calibri"/>
-          <w:b/>
-          <w:spacing w:val="-24"/>
-          <w:sz w:val="18"/>
-        </w:rPr>
-        <w:t xml:space="preserve"> </w:t>
-      </w:r>
-      <w:r>
-        <w:rPr>
-          <w:rFonts w:ascii="Calibri"/>
-          <w:b/>
-          <w:sz w:val="18"/>
-        </w:rPr>
-        <w:t>ROI</w:t>
-      </w:r>
-    </w:p>
-    <w:p>
-      <w:pPr>
-        <w:pStyle w:val="ListParagraph"/>
-        <w:numPr>
-          <w:ilvl w:val="0"/>
-          <w:numId w:val="1"/>
-        </w:numPr>
-        <w:tabs>
-          <w:tab w:val="left" w:pos="264"/>
-        </w:tabs>
-        <w:spacing w:before="15"/>
-        <w:rPr>
-          <w:rFonts w:ascii="Calibri" w:eastAsia="Calibri" w:hAnsi="Calibri" w:cs="Calibri"/>
-          <w:sz w:val="18"/>
-          <w:szCs w:val="18"/>
-        </w:rPr>
-      </w:pPr>
-      <w:r>
-        <w:rPr>
-          <w:rFonts w:ascii="Calibri"/>
-          <w:b/>
-          <w:sz w:val="18"/>
-        </w:rPr>
-        <w:t xml:space="preserve">Clustered </w:t>
-      </w:r>
-      <w:r>
-        <w:rPr>
-          <w:rFonts w:ascii="Calibri"/>
-          <w:sz w:val="18"/>
-        </w:rPr>
-        <w:t xml:space="preserve">outlets, measured </w:t>
-      </w:r>
-      <w:r>
-        <w:rPr>
-          <w:rFonts w:ascii="Calibri"/>
-          <w:b/>
-          <w:sz w:val="18"/>
-        </w:rPr>
-        <w:t xml:space="preserve">impact of visits </w:t>
-      </w:r>
-      <w:r>
-        <w:rPr>
-          <w:rFonts w:ascii="Calibri"/>
-          <w:sz w:val="18"/>
-        </w:rPr>
-        <w:t xml:space="preserve">using regression &amp; generated </w:t>
-      </w:r>
-      <w:r>
-        <w:rPr>
-          <w:rFonts w:ascii="Calibri"/>
-          <w:b/>
-          <w:sz w:val="18"/>
-        </w:rPr>
-        <w:t>optimized visit</w:t>
-      </w:r>
-      <w:r>
-        <w:rPr>
-          <w:rFonts w:ascii="Calibri"/>
-          <w:b/>
-          <w:spacing w:val="-14"/>
-          <w:sz w:val="18"/>
-        </w:rPr>
-        <w:t xml:space="preserve"> </w:t>
-      </w:r>
-      <w:r>
-        <w:rPr>
-          <w:rFonts w:ascii="Calibri"/>
-          <w:b/>
-          <w:sz w:val="18"/>
-        </w:rPr>
-        <w:t>plans</w:t>
-      </w:r>
-    </w:p>
-    <w:p>
-      <w:pPr>
-        <w:pStyle w:val="ListParagraph"/>
-        <w:numPr>
-          <w:ilvl w:val="0"/>
-          <w:numId w:val="1"/>
-        </w:numPr>
-        <w:tabs>
-          <w:tab w:val="left" w:pos="264"/>
-        </w:tabs>
-        <w:spacing w:before="15"/>
-        <w:rPr>
-          <w:rFonts w:ascii="Calibri" w:eastAsia="Calibri" w:hAnsi="Calibri" w:cs="Calibri"/>
-          <w:sz w:val="18"/>
-          <w:szCs w:val="18"/>
-        </w:rPr>
-      </w:pPr>
-      <w:r>
-        <w:rPr>
-          <w:rFonts w:ascii="Calibri" w:eastAsia="Calibri" w:hAnsi="Calibri" w:cs="Calibri"/>
-          <w:sz w:val="18"/>
-          <w:szCs w:val="18"/>
-        </w:rPr>
-        <w:t>~3%</w:t>
-      </w:r>
-      <w:r>
-        <w:rPr>
-          <w:rFonts w:ascii="Calibri" w:eastAsia="Calibri" w:hAnsi="Calibri" w:cs="Calibri"/>
-          <w:spacing w:val="-6"/>
-          <w:sz w:val="18"/>
-          <w:szCs w:val="18"/>
-        </w:rPr>
-        <w:t xml:space="preserve"> </w:t>
-      </w:r>
-      <w:r>
-        <w:rPr>
-          <w:rFonts w:ascii="Calibri" w:eastAsia="Calibri" w:hAnsi="Calibri" w:cs="Calibri"/>
-          <w:b/>
-          <w:bCs/>
-          <w:sz w:val="18"/>
-          <w:szCs w:val="18"/>
-        </w:rPr>
-        <w:t>sales</w:t>
-      </w:r>
-      <w:r>
-        <w:rPr>
-          <w:rFonts w:ascii="Calibri" w:eastAsia="Calibri" w:hAnsi="Calibri" w:cs="Calibri"/>
-          <w:b/>
-          <w:bCs/>
-          <w:spacing w:val="-7"/>
-          <w:sz w:val="18"/>
-          <w:szCs w:val="18"/>
-        </w:rPr>
-        <w:t xml:space="preserve"> </w:t>
-      </w:r>
-      <w:r>
-        <w:rPr>
-          <w:rFonts w:ascii="Calibri" w:eastAsia="Calibri" w:hAnsi="Calibri" w:cs="Calibri"/>
-          <w:b/>
-          <w:bCs/>
-          <w:sz w:val="18"/>
-          <w:szCs w:val="18"/>
-        </w:rPr>
-        <w:t>uplift</w:t>
-      </w:r>
-      <w:r>
-        <w:rPr>
-          <w:rFonts w:ascii="Calibri" w:eastAsia="Calibri" w:hAnsi="Calibri" w:cs="Calibri"/>
-          <w:sz w:val="18"/>
-          <w:szCs w:val="18"/>
-        </w:rPr>
-        <w:t>(+</w:t>
-      </w:r>
-      <w:r>
-        <w:rPr>
-          <w:rFonts w:ascii="Calibri" w:eastAsia="Calibri" w:hAnsi="Calibri" w:cs="Calibri"/>
-          <w:b/>
-          <w:bCs/>
-          <w:sz w:val="18"/>
-          <w:szCs w:val="18"/>
-        </w:rPr>
-        <w:t>$6.2MM)</w:t>
-      </w:r>
-      <w:r>
-        <w:rPr>
-          <w:rFonts w:ascii="Calibri" w:eastAsia="Calibri" w:hAnsi="Calibri" w:cs="Calibri"/>
-          <w:b/>
-          <w:bCs/>
-          <w:spacing w:val="-6"/>
-          <w:sz w:val="18"/>
-          <w:szCs w:val="18"/>
-        </w:rPr>
-        <w:t xml:space="preserve"> </w:t>
-      </w:r>
-      <w:r>
-        <w:rPr>
-          <w:rFonts w:ascii="Calibri" w:eastAsia="Calibri" w:hAnsi="Calibri" w:cs="Calibri"/>
-          <w:sz w:val="18"/>
-          <w:szCs w:val="18"/>
-        </w:rPr>
-        <w:t>and</w:t>
-      </w:r>
-      <w:r>
-        <w:rPr>
-          <w:rFonts w:ascii="Calibri" w:eastAsia="Calibri" w:hAnsi="Calibri" w:cs="Calibri"/>
-          <w:spacing w:val="-6"/>
-          <w:sz w:val="18"/>
-          <w:szCs w:val="18"/>
-        </w:rPr>
-        <w:t xml:space="preserve"> </w:t>
-      </w:r>
-      <w:r>
-        <w:rPr>
-          <w:rFonts w:ascii="Calibri" w:eastAsia="Calibri" w:hAnsi="Calibri" w:cs="Calibri"/>
-          <w:sz w:val="18"/>
-          <w:szCs w:val="18"/>
-        </w:rPr>
-        <w:t>expenditure</w:t>
-      </w:r>
-      <w:r>
-        <w:rPr>
-          <w:rFonts w:ascii="Calibri" w:eastAsia="Calibri" w:hAnsi="Calibri" w:cs="Calibri"/>
-          <w:spacing w:val="-6"/>
-          <w:sz w:val="18"/>
-          <w:szCs w:val="18"/>
-        </w:rPr>
-        <w:t xml:space="preserve"> </w:t>
-      </w:r>
-      <w:r>
-        <w:rPr>
-          <w:rFonts w:ascii="Calibri" w:eastAsia="Calibri" w:hAnsi="Calibri" w:cs="Calibri"/>
-          <w:b/>
-          <w:bCs/>
-          <w:sz w:val="18"/>
-          <w:szCs w:val="18"/>
-        </w:rPr>
-        <w:t>reduced</w:t>
-      </w:r>
-      <w:r>
-        <w:rPr>
-          <w:rFonts w:ascii="Calibri" w:eastAsia="Calibri" w:hAnsi="Calibri" w:cs="Calibri"/>
-          <w:b/>
-          <w:bCs/>
-          <w:spacing w:val="-7"/>
-          <w:sz w:val="18"/>
-          <w:szCs w:val="18"/>
-        </w:rPr>
-        <w:t xml:space="preserve"> </w:t>
-      </w:r>
-      <w:r>
-        <w:rPr>
-          <w:rFonts w:ascii="Calibri" w:eastAsia="Calibri" w:hAnsi="Calibri" w:cs="Calibri"/>
-          <w:b/>
-          <w:bCs/>
-          <w:sz w:val="18"/>
-          <w:szCs w:val="18"/>
-        </w:rPr>
-        <w:t>by</w:t>
-      </w:r>
-      <w:r>
-        <w:rPr>
-          <w:rFonts w:ascii="Calibri" w:eastAsia="Calibri" w:hAnsi="Calibri" w:cs="Calibri"/>
-          <w:b/>
-          <w:bCs/>
-          <w:spacing w:val="-6"/>
-          <w:sz w:val="18"/>
-          <w:szCs w:val="18"/>
-        </w:rPr>
-        <w:t xml:space="preserve"> </w:t>
-      </w:r>
-      <w:r>
-        <w:rPr>
-          <w:rFonts w:ascii="Calibri" w:eastAsia="Calibri" w:hAnsi="Calibri" w:cs="Calibri"/>
-          <w:b/>
-          <w:bCs/>
-          <w:sz w:val="18"/>
-          <w:szCs w:val="18"/>
-        </w:rPr>
-        <w:t>24%($0.5MM)</w:t>
-      </w:r>
-      <w:r>
-        <w:rPr>
-          <w:rFonts w:ascii="Calibri" w:eastAsia="Calibri" w:hAnsi="Calibri" w:cs="Calibri"/>
-          <w:b/>
-          <w:bCs/>
-          <w:spacing w:val="-6"/>
-          <w:sz w:val="18"/>
-          <w:szCs w:val="18"/>
-        </w:rPr>
-        <w:t xml:space="preserve"> </w:t>
-      </w:r>
-      <w:r>
-        <w:rPr>
-          <w:rFonts w:ascii="Calibri" w:eastAsia="Calibri" w:hAnsi="Calibri" w:cs="Calibri"/>
-          <w:sz w:val="18"/>
-          <w:szCs w:val="18"/>
-        </w:rPr>
-        <w:t>–savings</w:t>
-      </w:r>
-      <w:r>
-        <w:rPr>
-          <w:rFonts w:ascii="Calibri" w:eastAsia="Calibri" w:hAnsi="Calibri" w:cs="Calibri"/>
-          <w:spacing w:val="-6"/>
-          <w:sz w:val="18"/>
-          <w:szCs w:val="18"/>
-        </w:rPr>
-        <w:t xml:space="preserve"> </w:t>
-      </w:r>
-      <w:r>
-        <w:rPr>
-          <w:rFonts w:ascii="Calibri" w:eastAsia="Calibri" w:hAnsi="Calibri" w:cs="Calibri"/>
-          <w:sz w:val="18"/>
-          <w:szCs w:val="18"/>
-        </w:rPr>
-        <w:t>of</w:t>
-      </w:r>
-      <w:r>
-        <w:rPr>
-          <w:rFonts w:ascii="Calibri" w:eastAsia="Calibri" w:hAnsi="Calibri" w:cs="Calibri"/>
-          <w:spacing w:val="-7"/>
-          <w:sz w:val="18"/>
-          <w:szCs w:val="18"/>
-        </w:rPr>
-        <w:t xml:space="preserve"> </w:t>
-      </w:r>
-      <w:r>
-        <w:rPr>
-          <w:rFonts w:ascii="Calibri" w:eastAsia="Calibri" w:hAnsi="Calibri" w:cs="Calibri"/>
-          <w:b/>
-          <w:bCs/>
-          <w:sz w:val="18"/>
-          <w:szCs w:val="18"/>
-        </w:rPr>
-        <w:t>960</w:t>
-      </w:r>
-      <w:r>
-        <w:rPr>
-          <w:rFonts w:ascii="Calibri" w:eastAsia="Calibri" w:hAnsi="Calibri" w:cs="Calibri"/>
-          <w:b/>
-          <w:bCs/>
-          <w:spacing w:val="-6"/>
-          <w:sz w:val="18"/>
-          <w:szCs w:val="18"/>
-        </w:rPr>
-        <w:t xml:space="preserve"> </w:t>
-      </w:r>
-      <w:r>
-        <w:rPr>
-          <w:rFonts w:ascii="Calibri" w:eastAsia="Calibri" w:hAnsi="Calibri" w:cs="Calibri"/>
-          <w:b/>
-          <w:bCs/>
-          <w:sz w:val="18"/>
-          <w:szCs w:val="18"/>
-        </w:rPr>
-        <w:t>hrs./qtr.</w:t>
-      </w:r>
-      <w:r>
-        <w:rPr>
-          <w:rFonts w:ascii="Calibri" w:eastAsia="Calibri" w:hAnsi="Calibri" w:cs="Calibri"/>
-          <w:b/>
-          <w:bCs/>
-          <w:spacing w:val="-6"/>
-          <w:sz w:val="18"/>
-          <w:szCs w:val="18"/>
-        </w:rPr>
-        <w:t xml:space="preserve"> </w:t>
-      </w:r>
-      <w:r>
-        <w:rPr>
-          <w:rFonts w:ascii="Calibri" w:eastAsia="Calibri" w:hAnsi="Calibri" w:cs="Calibri"/>
-          <w:b/>
-          <w:bCs/>
-          <w:sz w:val="18"/>
-          <w:szCs w:val="18"/>
-        </w:rPr>
-        <w:t>effort</w:t>
-      </w:r>
-    </w:p>
-    <w:p>
-      <w:pPr>
-        <w:spacing w:before="12"/>
-        <w:rPr>
-          <w:rFonts w:ascii="Calibri" w:eastAsia="Calibri" w:hAnsi="Calibri" w:cs="Calibri"/>
-          <w:b/>
-          <w:bCs/>
-          <w:sz w:val="20"/>
-          <w:szCs w:val="20"/>
-        </w:rPr>
-      </w:pPr>
-    </w:p>
-    <w:p>
-      <w:pPr>
-        <w:pStyle w:val="Heading4"/>
-        <w:contextualSpacing/>
-        <w:rPr>
-          <w:b w:val="0"/>
-          <w:bCs w:val="0"/>
-        </w:rPr>
-      </w:pPr>
-      <w:r>
-        <w:rPr>
-          <w:color w:val="0070C0"/>
-        </w:rPr>
-        <w:t xml:space="preserve">Strategic Revenue Management </w:t>
-      </w:r>
-      <w:r>
-        <w:rPr>
-          <w:color w:val="A6A6A6" w:themeColor="background1" w:themeShade="A6"/>
-        </w:rPr>
-        <w:t>| US CPG</w:t>
-      </w:r>
-      <w:r>
-        <w:rPr>
-          <w:color w:val="A6A6A6" w:themeColor="background1" w:themeShade="A6"/>
-          <w:spacing w:val="-2"/>
-        </w:rPr>
-        <w:t xml:space="preserve"> </w:t>
-      </w:r>
-      <w:r>
-        <w:rPr>
-          <w:color w:val="A6A6A6" w:themeColor="background1" w:themeShade="A6"/>
-        </w:rPr>
-        <w:t>Giant</w:t>
       </w:r>
     </w:p>
     <w:p>
@@ -3954,6 +3369,481 @@
       <w:r>
         <w:rPr>
           <w:rFonts w:ascii="Calibri"/>
+          <w:b/>
+          <w:sz w:val="18"/>
+        </w:rPr>
+        <w:t xml:space="preserve">Led </w:t>
+      </w:r>
+      <w:r>
+        <w:rPr>
+          <w:rFonts w:ascii="Calibri"/>
+          <w:sz w:val="18"/>
+        </w:rPr>
+        <w:t xml:space="preserve">a team of </w:t>
+      </w:r>
+      <w:r>
+        <w:rPr>
+          <w:rFonts w:ascii="Calibri"/>
+          <w:b/>
+          <w:sz w:val="18"/>
+        </w:rPr>
+        <w:t xml:space="preserve">six data scientist </w:t>
+      </w:r>
+      <w:r>
+        <w:rPr>
+          <w:rFonts w:ascii="Calibri"/>
+          <w:sz w:val="18"/>
+        </w:rPr>
+        <w:t xml:space="preserve">to build a sales force optimization tool to </w:t>
+      </w:r>
+      <w:r>
+        <w:rPr>
+          <w:rFonts w:ascii="Calibri"/>
+          <w:b/>
+          <w:sz w:val="18"/>
+        </w:rPr>
+        <w:t>maximize sales uplift &amp;</w:t>
+      </w:r>
+      <w:r>
+        <w:rPr>
+          <w:rFonts w:ascii="Calibri"/>
+          <w:b/>
+          <w:spacing w:val="-24"/>
+          <w:sz w:val="18"/>
+        </w:rPr>
+        <w:t xml:space="preserve"> </w:t>
+      </w:r>
+      <w:r>
+        <w:rPr>
+          <w:rFonts w:ascii="Calibri"/>
+          <w:b/>
+          <w:sz w:val="18"/>
+        </w:rPr>
+        <w:t>ROI</w:t>
+      </w:r>
+    </w:p>
+    <w:p>
+      <w:pPr>
+        <w:pStyle w:val="ListParagraph"/>
+        <w:numPr>
+          <w:ilvl w:val="0"/>
+          <w:numId w:val="1"/>
+        </w:numPr>
+        <w:tabs>
+          <w:tab w:val="left" w:pos="264"/>
+        </w:tabs>
+        <w:spacing w:before="15"/>
+        <w:contextualSpacing/>
+        <w:rPr>
+          <w:rFonts w:ascii="Calibri" w:eastAsia="Calibri" w:hAnsi="Calibri" w:cs="Calibri"/>
+          <w:sz w:val="18"/>
+          <w:szCs w:val="18"/>
+        </w:rPr>
+      </w:pPr>
+      <w:r>
+        <w:rPr>
+          <w:rFonts w:ascii="Calibri"/>
+          <w:b/>
+          <w:sz w:val="18"/>
+        </w:rPr>
+        <w:t xml:space="preserve">Clustered </w:t>
+      </w:r>
+      <w:r>
+        <w:rPr>
+          <w:rFonts w:ascii="Calibri"/>
+          <w:sz w:val="18"/>
+        </w:rPr>
+        <w:t xml:space="preserve">outlets, measured </w:t>
+      </w:r>
+      <w:r>
+        <w:rPr>
+          <w:rFonts w:ascii="Calibri"/>
+          <w:b/>
+          <w:sz w:val="18"/>
+        </w:rPr>
+        <w:t xml:space="preserve">impact of visits </w:t>
+      </w:r>
+      <w:r>
+        <w:rPr>
+          <w:rFonts w:ascii="Calibri"/>
+          <w:sz w:val="18"/>
+        </w:rPr>
+        <w:t xml:space="preserve">using regression &amp; generated </w:t>
+      </w:r>
+      <w:r>
+        <w:rPr>
+          <w:rFonts w:ascii="Calibri"/>
+          <w:b/>
+          <w:sz w:val="18"/>
+        </w:rPr>
+        <w:t>optimized visit</w:t>
+      </w:r>
+      <w:r>
+        <w:rPr>
+          <w:rFonts w:ascii="Calibri"/>
+          <w:b/>
+          <w:spacing w:val="-14"/>
+          <w:sz w:val="18"/>
+        </w:rPr>
+        <w:t xml:space="preserve"> </w:t>
+      </w:r>
+      <w:r>
+        <w:rPr>
+          <w:rFonts w:ascii="Calibri"/>
+          <w:b/>
+          <w:sz w:val="18"/>
+        </w:rPr>
+        <w:t>plans</w:t>
+      </w:r>
+    </w:p>
+    <w:p>
+      <w:pPr>
+        <w:pStyle w:val="ListParagraph"/>
+        <w:numPr>
+          <w:ilvl w:val="0"/>
+          <w:numId w:val="1"/>
+        </w:numPr>
+        <w:tabs>
+          <w:tab w:val="left" w:pos="264"/>
+        </w:tabs>
+        <w:spacing w:before="15"/>
+        <w:contextualSpacing/>
+        <w:rPr>
+          <w:rFonts w:ascii="Calibri" w:eastAsia="Calibri" w:hAnsi="Calibri" w:cs="Calibri"/>
+          <w:sz w:val="18"/>
+          <w:szCs w:val="18"/>
+        </w:rPr>
+      </w:pPr>
+      <w:r>
+        <w:rPr>
+          <w:rFonts w:ascii="Calibri" w:eastAsia="Calibri" w:hAnsi="Calibri" w:cs="Calibri"/>
+          <w:sz w:val="18"/>
+          <w:szCs w:val="18"/>
+        </w:rPr>
+        <w:t>~3%</w:t>
+      </w:r>
+      <w:r>
+        <w:rPr>
+          <w:rFonts w:ascii="Calibri" w:eastAsia="Calibri" w:hAnsi="Calibri" w:cs="Calibri"/>
+          <w:spacing w:val="-6"/>
+          <w:sz w:val="18"/>
+          <w:szCs w:val="18"/>
+        </w:rPr>
+        <w:t xml:space="preserve"> </w:t>
+      </w:r>
+      <w:r>
+        <w:rPr>
+          <w:rFonts w:ascii="Calibri" w:eastAsia="Calibri" w:hAnsi="Calibri" w:cs="Calibri"/>
+          <w:b/>
+          <w:bCs/>
+          <w:sz w:val="18"/>
+          <w:szCs w:val="18"/>
+        </w:rPr>
+        <w:t>sales</w:t>
+      </w:r>
+      <w:r>
+        <w:rPr>
+          <w:rFonts w:ascii="Calibri" w:eastAsia="Calibri" w:hAnsi="Calibri" w:cs="Calibri"/>
+          <w:b/>
+          <w:bCs/>
+          <w:spacing w:val="-7"/>
+          <w:sz w:val="18"/>
+          <w:szCs w:val="18"/>
+        </w:rPr>
+        <w:t xml:space="preserve"> </w:t>
+      </w:r>
+      <w:r>
+        <w:rPr>
+          <w:rFonts w:ascii="Calibri" w:eastAsia="Calibri" w:hAnsi="Calibri" w:cs="Calibri"/>
+          <w:b/>
+          <w:bCs/>
+          <w:sz w:val="18"/>
+          <w:szCs w:val="18"/>
+        </w:rPr>
+        <w:t>uplift</w:t>
+      </w:r>
+      <w:r>
+        <w:rPr>
+          <w:rFonts w:ascii="Calibri" w:eastAsia="Calibri" w:hAnsi="Calibri" w:cs="Calibri"/>
+          <w:sz w:val="18"/>
+          <w:szCs w:val="18"/>
+        </w:rPr>
+        <w:t>(+</w:t>
+      </w:r>
+      <w:r>
+        <w:rPr>
+          <w:rFonts w:ascii="Calibri" w:eastAsia="Calibri" w:hAnsi="Calibri" w:cs="Calibri"/>
+          <w:b/>
+          <w:bCs/>
+          <w:sz w:val="18"/>
+          <w:szCs w:val="18"/>
+        </w:rPr>
+        <w:t>$6.2MM)</w:t>
+      </w:r>
+      <w:r>
+        <w:rPr>
+          <w:rFonts w:ascii="Calibri" w:eastAsia="Calibri" w:hAnsi="Calibri" w:cs="Calibri"/>
+          <w:b/>
+          <w:bCs/>
+          <w:spacing w:val="-6"/>
+          <w:sz w:val="18"/>
+          <w:szCs w:val="18"/>
+        </w:rPr>
+        <w:t xml:space="preserve"> </w:t>
+      </w:r>
+      <w:r>
+        <w:rPr>
+          <w:rFonts w:ascii="Calibri" w:eastAsia="Calibri" w:hAnsi="Calibri" w:cs="Calibri"/>
+          <w:sz w:val="18"/>
+          <w:szCs w:val="18"/>
+        </w:rPr>
+        <w:t>and</w:t>
+      </w:r>
+      <w:r>
+        <w:rPr>
+          <w:rFonts w:ascii="Calibri" w:eastAsia="Calibri" w:hAnsi="Calibri" w:cs="Calibri"/>
+          <w:spacing w:val="-6"/>
+          <w:sz w:val="18"/>
+          <w:szCs w:val="18"/>
+        </w:rPr>
+        <w:t xml:space="preserve"> </w:t>
+      </w:r>
+      <w:r>
+        <w:rPr>
+          <w:rFonts w:ascii="Calibri" w:eastAsia="Calibri" w:hAnsi="Calibri" w:cs="Calibri"/>
+          <w:sz w:val="18"/>
+          <w:szCs w:val="18"/>
+        </w:rPr>
+        <w:t>expenditure</w:t>
+      </w:r>
+      <w:r>
+        <w:rPr>
+          <w:rFonts w:ascii="Calibri" w:eastAsia="Calibri" w:hAnsi="Calibri" w:cs="Calibri"/>
+          <w:spacing w:val="-6"/>
+          <w:sz w:val="18"/>
+          <w:szCs w:val="18"/>
+        </w:rPr>
+        <w:t xml:space="preserve"> </w:t>
+      </w:r>
+      <w:r>
+        <w:rPr>
+          <w:rFonts w:ascii="Calibri" w:eastAsia="Calibri" w:hAnsi="Calibri" w:cs="Calibri"/>
+          <w:b/>
+          <w:bCs/>
+          <w:sz w:val="18"/>
+          <w:szCs w:val="18"/>
+        </w:rPr>
+        <w:t>reduced</w:t>
+      </w:r>
+      <w:r>
+        <w:rPr>
+          <w:rFonts w:ascii="Calibri" w:eastAsia="Calibri" w:hAnsi="Calibri" w:cs="Calibri"/>
+          <w:b/>
+          <w:bCs/>
+          <w:spacing w:val="-7"/>
+          <w:sz w:val="18"/>
+          <w:szCs w:val="18"/>
+        </w:rPr>
+        <w:t xml:space="preserve"> </w:t>
+      </w:r>
+      <w:r>
+        <w:rPr>
+          <w:rFonts w:ascii="Calibri" w:eastAsia="Calibri" w:hAnsi="Calibri" w:cs="Calibri"/>
+          <w:b/>
+          <w:bCs/>
+          <w:sz w:val="18"/>
+          <w:szCs w:val="18"/>
+        </w:rPr>
+        <w:t>by</w:t>
+      </w:r>
+      <w:r>
+        <w:rPr>
+          <w:rFonts w:ascii="Calibri" w:eastAsia="Calibri" w:hAnsi="Calibri" w:cs="Calibri"/>
+          <w:b/>
+          <w:bCs/>
+          <w:spacing w:val="-6"/>
+          <w:sz w:val="18"/>
+          <w:szCs w:val="18"/>
+        </w:rPr>
+        <w:t xml:space="preserve"> </w:t>
+      </w:r>
+      <w:r>
+        <w:rPr>
+          <w:rFonts w:ascii="Calibri" w:eastAsia="Calibri" w:hAnsi="Calibri" w:cs="Calibri"/>
+          <w:b/>
+          <w:bCs/>
+          <w:sz w:val="18"/>
+          <w:szCs w:val="18"/>
+        </w:rPr>
+        <w:t>24%($0.5MM)</w:t>
+      </w:r>
+      <w:r>
+        <w:rPr>
+          <w:rFonts w:ascii="Calibri" w:eastAsia="Calibri" w:hAnsi="Calibri" w:cs="Calibri"/>
+          <w:b/>
+          <w:bCs/>
+          <w:spacing w:val="-6"/>
+          <w:sz w:val="18"/>
+          <w:szCs w:val="18"/>
+        </w:rPr>
+        <w:t xml:space="preserve"> </w:t>
+      </w:r>
+      <w:r>
+        <w:rPr>
+          <w:rFonts w:ascii="Calibri" w:eastAsia="Calibri" w:hAnsi="Calibri" w:cs="Calibri"/>
+          <w:sz w:val="18"/>
+          <w:szCs w:val="18"/>
+        </w:rPr>
+        <w:t>–savings</w:t>
+      </w:r>
+      <w:r>
+        <w:rPr>
+          <w:rFonts w:ascii="Calibri" w:eastAsia="Calibri" w:hAnsi="Calibri" w:cs="Calibri"/>
+          <w:spacing w:val="-6"/>
+          <w:sz w:val="18"/>
+          <w:szCs w:val="18"/>
+        </w:rPr>
+        <w:t xml:space="preserve"> </w:t>
+      </w:r>
+      <w:r>
+        <w:rPr>
+          <w:rFonts w:ascii="Calibri" w:eastAsia="Calibri" w:hAnsi="Calibri" w:cs="Calibri"/>
+          <w:sz w:val="18"/>
+          <w:szCs w:val="18"/>
+        </w:rPr>
+        <w:t>of</w:t>
+      </w:r>
+      <w:r>
+        <w:rPr>
+          <w:rFonts w:ascii="Calibri" w:eastAsia="Calibri" w:hAnsi="Calibri" w:cs="Calibri"/>
+          <w:spacing w:val="-7"/>
+          <w:sz w:val="18"/>
+          <w:szCs w:val="18"/>
+        </w:rPr>
+        <w:t xml:space="preserve"> </w:t>
+      </w:r>
+      <w:r>
+        <w:rPr>
+          <w:rFonts w:ascii="Calibri" w:eastAsia="Calibri" w:hAnsi="Calibri" w:cs="Calibri"/>
+          <w:b/>
+          <w:bCs/>
+          <w:sz w:val="18"/>
+          <w:szCs w:val="18"/>
+        </w:rPr>
+        <w:t>960</w:t>
+      </w:r>
+      <w:r>
+        <w:rPr>
+          <w:rFonts w:ascii="Calibri" w:eastAsia="Calibri" w:hAnsi="Calibri" w:cs="Calibri"/>
+          <w:b/>
+          <w:bCs/>
+          <w:spacing w:val="-6"/>
+          <w:sz w:val="18"/>
+          <w:szCs w:val="18"/>
+        </w:rPr>
+        <w:t xml:space="preserve"> </w:t>
+      </w:r>
+      <w:r>
+        <w:rPr>
+          <w:rFonts w:ascii="Calibri" w:eastAsia="Calibri" w:hAnsi="Calibri" w:cs="Calibri"/>
+          <w:b/>
+          <w:bCs/>
+          <w:sz w:val="18"/>
+          <w:szCs w:val="18"/>
+        </w:rPr>
+        <w:t>hrs./qtr.</w:t>
+      </w:r>
+      <w:r>
+        <w:rPr>
+          <w:rFonts w:ascii="Calibri" w:eastAsia="Calibri" w:hAnsi="Calibri" w:cs="Calibri"/>
+          <w:b/>
+          <w:bCs/>
+          <w:spacing w:val="-6"/>
+          <w:sz w:val="18"/>
+          <w:szCs w:val="18"/>
+        </w:rPr>
+        <w:t xml:space="preserve"> </w:t>
+      </w:r>
+      <w:r>
+        <w:rPr>
+          <w:rFonts w:ascii="Calibri" w:eastAsia="Calibri" w:hAnsi="Calibri" w:cs="Calibri"/>
+          <w:b/>
+          <w:bCs/>
+          <w:sz w:val="18"/>
+          <w:szCs w:val="18"/>
+        </w:rPr>
+        <w:t>effort</w:t>
+      </w:r>
+    </w:p>
+    <w:p>
+      <w:pPr>
+        <w:spacing w:before="12"/>
+        <w:rPr>
+          <w:rFonts w:ascii="Calibri" w:eastAsia="Calibri" w:hAnsi="Calibri" w:cs="Calibri"/>
+          <w:b/>
+          <w:bCs/>
+          <w:sz w:val="20"/>
+          <w:szCs w:val="20"/>
+        </w:rPr>
+      </w:pPr>
+    </w:p>
+    <w:p>
+      <w:pPr>
+        <w:pStyle w:val="Heading4"/>
+        <w:contextualSpacing/>
+        <w:rPr>
+          <w:b w:val="0"/>
+          <w:bCs w:val="0"/>
+        </w:rPr>
+      </w:pPr>
+      <w:r>
+        <w:rPr>
+          <w:color w:val="0070C0"/>
+        </w:rPr>
+        <w:t xml:space="preserve">Strategic Revenue Management </w:t>
+      </w:r>
+      <w:r>
+        <w:rPr>
+          <w:color w:val="A6A6A6" w:themeColor="background1" w:themeShade="A6"/>
+        </w:rPr>
+        <w:t>| US CPG</w:t>
+      </w:r>
+      <w:r>
+        <w:rPr>
+          <w:color w:val="A6A6A6" w:themeColor="background1" w:themeShade="A6"/>
+          <w:spacing w:val="-2"/>
+        </w:rPr>
+        <w:t xml:space="preserve"> </w:t>
+      </w:r>
+      <w:r>
+        <w:rPr>
+          <w:color w:val="A6A6A6" w:themeColor="background1" w:themeShade="A6"/>
+        </w:rPr>
+        <w:t>Giant</w:t>
+      </w:r>
+    </w:p>
+    <w:p>
+      <w:pPr>
+        <w:pStyle w:val="ListParagraph"/>
+        <w:numPr>
+          <w:ilvl w:val="0"/>
+          <w:numId w:val="1"/>
+        </w:numPr>
+        <w:tabs>
+          <w:tab w:val="left" w:pos="264"/>
+        </w:tabs>
+        <w:spacing w:before="60"/>
+        <w:ind w:left="259"/>
+        <w:contextualSpacing/>
+        <w:rPr>
+          <w:rFonts w:ascii="Calibri" w:eastAsia="Calibri" w:hAnsi="Calibri" w:cs="Calibri"/>
+          <w:sz w:val="18"/>
+          <w:szCs w:val="18"/>
+        </w:rPr>
+      </w:pPr>
+      <w:r>
+        <w:rPr>
+          <w:rFonts w:ascii="Calibri"/>
           <w:sz w:val="18"/>
         </w:rPr>
         <w:t xml:space="preserve">Created </w:t>
@@ -4016,6 +3906,7 @@
         </w:tabs>
         <w:spacing w:before="15"/>
         <w:ind w:right="1"/>
+        <w:contextualSpacing/>
         <w:rPr>
           <w:rFonts w:ascii="Calibri" w:eastAsia="Calibri" w:hAnsi="Calibri" w:cs="Calibri"/>
           <w:sz w:val="18"/>
@@ -4441,6 +4332,7 @@
           <w:tab w:val="left" w:pos="264"/>
         </w:tabs>
         <w:spacing w:before="14"/>
+        <w:contextualSpacing/>
         <w:rPr>
           <w:rFonts w:ascii="Calibri" w:eastAsia="Calibri" w:hAnsi="Calibri" w:cs="Calibri"/>
           <w:sz w:val="18"/>
@@ -4528,7 +4420,19 @@
         <w:rPr>
           <w:color w:val="0070C0"/>
         </w:rPr>
-        <w:t xml:space="preserve">Competitor Clash Forecasting </w:t>
+        <w:t xml:space="preserve">Competitor </w:t>
+      </w:r>
+      <w:r>
+        <w:rPr>
+          <w:color w:val="0070C0"/>
+        </w:rPr>
+        <w:t xml:space="preserve">Promo </w:t>
+      </w:r>
+      <w:r>
+        <w:rPr>
+          <w:color w:val="0070C0"/>
+        </w:rPr>
+        <w:t xml:space="preserve">Clash Forecasting </w:t>
       </w:r>
       <w:r>
         <w:rPr>
@@ -4562,18 +4466,47 @@
         </w:tabs>
         <w:spacing w:before="60"/>
         <w:ind w:left="259"/>
-        <w:rPr>
-          <w:rFonts w:ascii="Calibri" w:eastAsia="Calibri" w:hAnsi="Calibri" w:cs="Calibri"/>
-          <w:sz w:val="18"/>
-          <w:szCs w:val="18"/>
-        </w:rPr>
-      </w:pPr>
-      <w:r>
-        <w:rPr>
-          <w:rFonts w:ascii="Calibri"/>
-          <w:sz w:val="18"/>
-        </w:rPr>
-        <w:t xml:space="preserve">Developed a Competitor Clash Forecasting framework to help </w:t>
+        <w:contextualSpacing/>
+        <w:rPr>
+          <w:rFonts w:ascii="Calibri" w:eastAsia="Calibri" w:hAnsi="Calibri" w:cs="Calibri"/>
+          <w:sz w:val="18"/>
+          <w:szCs w:val="18"/>
+        </w:rPr>
+      </w:pPr>
+      <w:r>
+        <w:rPr>
+          <w:rFonts w:ascii="Calibri"/>
+          <w:sz w:val="18"/>
+        </w:rPr>
+        <w:t xml:space="preserve">Developed a </w:t>
+      </w:r>
+      <w:r>
+        <w:rPr>
+          <w:rFonts w:ascii="Calibri"/>
+          <w:sz w:val="18"/>
+        </w:rPr>
+        <w:t>promotion c</w:t>
+      </w:r>
+      <w:r>
+        <w:rPr>
+          <w:rFonts w:ascii="Calibri"/>
+          <w:sz w:val="18"/>
+        </w:rPr>
+        <w:t xml:space="preserve">lash </w:t>
+      </w:r>
+      <w:r>
+        <w:rPr>
+          <w:rFonts w:ascii="Calibri"/>
+          <w:sz w:val="18"/>
+        </w:rPr>
+        <w:t>f</w:t>
+      </w:r>
+      <w:r>
+        <w:rPr>
+          <w:rFonts w:ascii="Calibri"/>
+          <w:sz w:val="18"/>
+        </w:rPr>
+        <w:t xml:space="preserve">orecasting framework to help </w:t>
       </w:r>
       <w:r>
         <w:rPr>
@@ -4612,6 +4545,7 @@
           <w:tab w:val="left" w:pos="264"/>
         </w:tabs>
         <w:spacing w:before="18"/>
+        <w:contextualSpacing/>
         <w:rPr>
           <w:rFonts w:ascii="Calibri" w:eastAsia="Calibri" w:hAnsi="Calibri" w:cs="Calibri"/>
           <w:sz w:val="18"/>
@@ -4676,6 +4610,7 @@
           <w:tab w:val="left" w:pos="264"/>
         </w:tabs>
         <w:spacing w:before="18"/>
+        <w:contextualSpacing/>
         <w:rPr>
           <w:rFonts w:ascii="Calibri" w:eastAsia="Calibri" w:hAnsi="Calibri" w:cs="Calibri"/>
           <w:sz w:val="18"/>
@@ -5436,18 +5371,8 @@
           <w:bCs/>
           <w:sz w:val="18"/>
         </w:rPr>
-        <w:t xml:space="preserve">, </w:t>
-      </w:r>
-      <w:proofErr w:type="spellStart"/>
-      <w:r>
-        <w:rPr>
-          <w:rFonts w:ascii="Calibri"/>
-          <w:bCs/>
-          <w:sz w:val="18"/>
-        </w:rPr>
-        <w:t>Sagemaker</w:t>
-      </w:r>
-      <w:proofErr w:type="spellEnd"/>
+        <w:t>, Sagemaker</w:t>
+      </w:r>
     </w:p>
     <w:p>
       <w:pPr>
@@ -6136,15 +6061,7 @@
         <w:ind w:left="119" w:firstLine="0"/>
       </w:pPr>
       <w:r>
-        <w:t xml:space="preserve">2012 – </w:t>
-      </w:r>
-      <w:proofErr w:type="gramStart"/>
-      <w:r>
-        <w:t>XII :</w:t>
-      </w:r>
-      <w:proofErr w:type="gramEnd"/>
-      <w:r>
-        <w:t xml:space="preserve"> 85%     </w:t>
+        <w:t xml:space="preserve">2012 – XII : 85%     </w:t>
       </w:r>
     </w:p>
     <w:p>
@@ -6153,15 +6070,7 @@
         <w:ind w:left="119" w:firstLine="0"/>
       </w:pPr>
       <w:r>
-        <w:t xml:space="preserve">2010 – X </w:t>
-      </w:r>
-      <w:proofErr w:type="gramStart"/>
-      <w:r>
-        <w:t xml:space="preserve">  :</w:t>
-      </w:r>
-      <w:proofErr w:type="gramEnd"/>
-      <w:r>
-        <w:t xml:space="preserve"> 88%    </w:t>
+        <w:t xml:space="preserve">2010 – X   : 88%    </w:t>
       </w:r>
     </w:p>
     <w:p>

</xml_diff>